<commit_message>
saving changes to the files
</commit_message>
<xml_diff>
--- a/pdf/Binit_Kumar.docx
+++ b/pdf/Binit_Kumar.docx
@@ -79,7 +79,7 @@
           <w:rPr>
             <w:rStyle w:val="Hyperlink"/>
           </w:rPr>
-          <w:t>binit92.github.io</w:t>
+          <w:t>binitkumar.info</w:t>
         </w:r>
       </w:hyperlink>
       <w:r>
@@ -342,22 +342,31 @@
         <w:ind w:left="893" w:hanging="216"/>
       </w:pPr>
       <w:r>
-        <w:t xml:space="preserve">Developed log collector and analysis modules using Elastic Search and </w:t>
-      </w:r>
-      <w:r>
-        <w:t>Logstash to</w:t>
-      </w:r>
-      <w:r>
-        <w:t xml:space="preserve"> </w:t>
-      </w:r>
-      <w:r>
-        <w:t xml:space="preserve">integrate it with Marimba as well as standalone product for </w:t>
-      </w:r>
-      <w:r>
-        <w:t>new</w:t>
-      </w:r>
-      <w:r>
-        <w:t xml:space="preserve"> customers. </w:t>
+        <w:t>Developed Android modules for device management and FOTA update using Marimba Stack that allowed our team to get new clien</w:t>
+      </w:r>
+      <w:r>
+        <w:t>ts</w:t>
+      </w:r>
+      <w:r>
+        <w:t xml:space="preserve"> in mobile device management domain. Our client soul-cycle (an exercise fitness company) was using this to push updates on </w:t>
+      </w:r>
+      <w:r>
+        <w:t xml:space="preserve">their </w:t>
+      </w:r>
+      <w:r>
+        <w:t>exercise</w:t>
+      </w:r>
+      <w:r>
+        <w:t>-</w:t>
+      </w:r>
+      <w:r>
+        <w:t>bike</w:t>
+      </w:r>
+      <w:r>
+        <w:t>’</w:t>
+      </w:r>
+      <w:r>
+        <w:t>s screen.</w:t>
       </w:r>
     </w:p>
     <w:p>
@@ -370,16 +379,28 @@
         <w:ind w:left="893" w:hanging="216"/>
       </w:pPr>
       <w:r>
-        <w:t xml:space="preserve">Developed Android modules for device management and FOTA update using Marimba Stack that allowed our team to get new clients and target new </w:t>
-      </w:r>
-      <w:r>
-        <w:t>mobile management</w:t>
-      </w:r>
-      <w:r>
-        <w:t xml:space="preserve"> domain</w:t>
-      </w:r>
-      <w:r>
-        <w:t>.</w:t>
+        <w:t xml:space="preserve">Developed log collector and analysis modules using Elastic Search and Logstash to integrate it with Marimba as well as standalone product for new customers. </w:t>
+      </w:r>
+      <w:r>
+        <w:t xml:space="preserve">Later, </w:t>
+      </w:r>
+      <w:r>
+        <w:t>I</w:t>
+      </w:r>
+      <w:r>
+        <w:t xml:space="preserve"> integrated </w:t>
+      </w:r>
+      <w:r>
+        <w:t>with</w:t>
+      </w:r>
+      <w:r>
+        <w:t xml:space="preserve"> IOT kernel </w:t>
+      </w:r>
+      <w:r>
+        <w:t>t</w:t>
+      </w:r>
+      <w:r>
+        <w:t>o get updates from embedded devices as well using MQTT and Zigbee protocols.</w:t>
       </w:r>
     </w:p>
     <w:p>
@@ -874,42 +895,6 @@
       </w:r>
       <w:r>
         <w:t xml:space="preserve"> a genetic algorithm to solve Travelling Salesman Problem </w:t>
-      </w:r>
-    </w:p>
-    <w:p>
-      <w:pPr>
-        <w:pStyle w:val="ListParagraph"/>
-        <w:numPr>
-          <w:ilvl w:val="0"/>
-          <w:numId w:val="2"/>
-        </w:numPr>
-        <w:tabs>
-          <w:tab w:val="right" w:pos="10944"/>
-        </w:tabs>
-        <w:spacing w:after="4" w:line="276" w:lineRule="auto"/>
-      </w:pPr>
-      <w:hyperlink r:id="rId13" w:history="1">
-        <w:r>
-          <w:rPr>
-            <w:rStyle w:val="Hyperlink"/>
-          </w:rPr>
-          <w:t xml:space="preserve">Face Mask </w:t>
-        </w:r>
-        <w:r>
-          <w:rPr>
-            <w:rStyle w:val="Hyperlink"/>
-          </w:rPr>
-          <w:t>Classification</w:t>
-        </w:r>
-        <w:r>
-          <w:rPr>
-            <w:rStyle w:val="Hyperlink"/>
-          </w:rPr>
-          <w:t xml:space="preserve"> and Bias Analysis</w:t>
-        </w:r>
-      </w:hyperlink>
-      <w:r>
-        <w:t xml:space="preserve"> [Python, Pytorch] – implemented using Convolutional Neural Network</w:t>
       </w:r>
     </w:p>
     <w:p>
@@ -1461,12 +1446,12 @@
       </w:r>
     </w:p>
     <w:sectPr>
-      <w:headerReference w:type="even" r:id="rId14"/>
-      <w:headerReference w:type="default" r:id="rId15"/>
-      <w:footerReference w:type="even" r:id="rId16"/>
-      <w:footerReference w:type="default" r:id="rId17"/>
-      <w:headerReference w:type="first" r:id="rId18"/>
-      <w:footerReference w:type="first" r:id="rId19"/>
+      <w:headerReference w:type="even" r:id="rId13"/>
+      <w:headerReference w:type="default" r:id="rId14"/>
+      <w:footerReference w:type="even" r:id="rId15"/>
+      <w:footerReference w:type="default" r:id="rId16"/>
+      <w:headerReference w:type="first" r:id="rId17"/>
+      <w:footerReference w:type="first" r:id="rId18"/>
       <w:pgSz w:w="12240" w:h="15840"/>
       <w:pgMar w:top="432" w:right="720" w:bottom="720" w:left="720" w:header="720" w:footer="720" w:gutter="0"/>
       <w:cols w:space="720"/>

</xml_diff>